<commit_message>
actualizacion funcionamiento de las funciones
</commit_message>
<xml_diff>
--- a/Planteamiento_parcial_1.docx
+++ b/Planteamiento_parcial_1.docx
@@ -131,7 +131,6 @@
         <w:t xml:space="preserve"> Función que le pregunta al usuario si quiere guardar el horario un </w:t>
       </w:r>
       <w:proofErr w:type="spellStart"/>
-      <w:proofErr w:type="gramStart"/>
       <w:r>
         <w:rPr>
           <w:rFonts w:cstheme="minorHAnsi"/>
@@ -145,9 +144,8 @@
           <w:rFonts w:cstheme="minorHAnsi"/>
           <w:lang w:val="es-MX"/>
         </w:rPr>
-        <w:t xml:space="preserve"> .</w:t>
-      </w:r>
-      <w:proofErr w:type="gramEnd"/>
+        <w:t>.</w:t>
+      </w:r>
     </w:p>
     <w:p>
       <w:pPr>
@@ -647,9 +645,18 @@
       <w:r>
         <w:rPr>
           <w:rFonts w:cstheme="minorHAnsi"/>
-          <w:lang w:val="es-MX"/>
-        </w:rPr>
-        <w:t>13. Con los espacios vacíos que se identifiquen al leer la matriz ofrecer posibles horarios de estudio al usuario (ofrecer día por día hora por hora)</w:t>
+          <w:b/>
+          <w:bCs/>
+          <w:lang w:val="es-MX"/>
+        </w:rPr>
+        <w:t>13.</w:t>
+      </w:r>
+      <w:r>
+        <w:rPr>
+          <w:rFonts w:cstheme="minorHAnsi"/>
+          <w:lang w:val="es-MX"/>
+        </w:rPr>
+        <w:t xml:space="preserve"> Con los espacios vacíos que se identifiquen al leer la matriz ofrecer posibles horarios de estudio al usuario (ofrecer día por día hora por hora)</w:t>
       </w:r>
       <w:r>
         <w:rPr>
@@ -684,7 +691,63 @@
           <w:rFonts w:cstheme="minorHAnsi"/>
           <w:lang w:val="es-MX"/>
         </w:rPr>
-        <w:t xml:space="preserve"> Inmediatamente el usuario escoja un horario de estudio </w:t>
+        <w:t xml:space="preserve"> </w:t>
+      </w:r>
+      <w:r>
+        <w:rPr>
+          <w:rFonts w:cstheme="minorHAnsi"/>
+          <w:lang w:val="es-MX"/>
+        </w:rPr>
+        <w:t xml:space="preserve">Preguntar al usuario </w:t>
+      </w:r>
+      <w:r>
+        <w:rPr>
+          <w:rFonts w:cstheme="minorHAnsi"/>
+          <w:lang w:val="es-MX"/>
+        </w:rPr>
+        <w:t xml:space="preserve">que día y que hora desea </w:t>
+      </w:r>
+      <w:r>
+        <w:rPr>
+          <w:rFonts w:cstheme="minorHAnsi"/>
+          <w:lang w:val="es-MX"/>
+        </w:rPr>
+        <w:t>y</w:t>
+      </w:r>
+      <w:r>
+        <w:rPr>
+          <w:rFonts w:cstheme="minorHAnsi"/>
+          <w:lang w:val="es-MX"/>
+        </w:rPr>
+        <w:t xml:space="preserve"> según lo que escoja preguntar</w:t>
+      </w:r>
+      <w:r>
+        <w:rPr>
+          <w:rFonts w:cstheme="minorHAnsi"/>
+          <w:lang w:val="es-MX"/>
+        </w:rPr>
+        <w:t xml:space="preserve"> con qué materia </w:t>
+      </w:r>
+      <w:r>
+        <w:rPr>
+          <w:rFonts w:cstheme="minorHAnsi"/>
+          <w:lang w:val="es-MX"/>
+        </w:rPr>
+        <w:t>desea llenar ese horario</w:t>
+      </w:r>
+      <w:r>
+        <w:rPr>
+          <w:rFonts w:cstheme="minorHAnsi"/>
+          <w:lang w:val="es-MX"/>
+        </w:rPr>
+        <w:t xml:space="preserve"> </w:t>
+      </w:r>
+      <w:r>
+        <w:rPr>
+          <w:rFonts w:cstheme="minorHAnsi"/>
+          <w:lang w:val="es-MX"/>
+        </w:rPr>
+        <w:t xml:space="preserve">y </w:t>
       </w:r>
       <w:r>
         <w:rPr>
@@ -775,7 +838,22 @@
           <w:rFonts w:cstheme="minorHAnsi"/>
           <w:lang w:val="es-MX"/>
         </w:rPr>
-        <w:t xml:space="preserve"> Si esto no se cumple advertir al usuario que falta incluir en el horario HA de tal materia</w:t>
+        <w:t xml:space="preserve"> Si esto no </w:t>
+      </w:r>
+      <w:r>
+        <w:rPr>
+          <w:rFonts w:cstheme="minorHAnsi"/>
+          <w:u w:val="single"/>
+          <w:lang w:val="es-MX"/>
+        </w:rPr>
+        <w:t>se</w:t>
+      </w:r>
+      <w:r>
+        <w:rPr>
+          <w:rFonts w:cstheme="minorHAnsi"/>
+          <w:lang w:val="es-MX"/>
+        </w:rPr>
+        <w:t xml:space="preserve"> cumple advertir al usuario que falta incluir en el horario HA de tal materia</w:t>
       </w:r>
       <w:r>
         <w:rPr>
@@ -803,84 +881,25 @@
           <w:bCs/>
           <w:lang w:val="es-MX"/>
         </w:rPr>
-        <w:t>17.</w:t>
-      </w:r>
-      <w:r>
-        <w:rPr>
-          <w:rFonts w:cstheme="minorHAnsi"/>
-          <w:lang w:val="es-MX"/>
-        </w:rPr>
-        <w:t xml:space="preserve"> Mirar huecos actuales de la matriz para ofrecer posibles horarios de estudio</w:t>
-      </w:r>
-      <w:r>
-        <w:rPr>
-          <w:rFonts w:cstheme="minorHAnsi"/>
+        <w:t>1</w:t>
+      </w:r>
+      <w:r>
+        <w:rPr>
+          <w:rFonts w:cstheme="minorHAnsi"/>
+          <w:b/>
+          <w:bCs/>
+          <w:lang w:val="es-MX"/>
+        </w:rPr>
+        <w:t>7</w:t>
+      </w:r>
+      <w:r>
+        <w:rPr>
+          <w:rFonts w:cstheme="minorHAnsi"/>
+          <w:b/>
+          <w:bCs/>
           <w:lang w:val="es-MX"/>
         </w:rPr>
         <w:t>.</w:t>
-      </w:r>
-    </w:p>
-    <w:p>
-      <w:pPr>
-        <w:tabs>
-          <w:tab w:val="left" w:pos="895"/>
-        </w:tabs>
-        <w:jc w:val="both"/>
-        <w:rPr>
-          <w:rFonts w:cstheme="minorHAnsi"/>
-          <w:lang w:val="es-MX"/>
-        </w:rPr>
-      </w:pPr>
-      <w:r>
-        <w:rPr>
-          <w:rFonts w:cstheme="minorHAnsi"/>
-          <w:b/>
-          <w:bCs/>
-          <w:lang w:val="es-MX"/>
-        </w:rPr>
-        <w:t>18.</w:t>
-      </w:r>
-      <w:r>
-        <w:rPr>
-          <w:rFonts w:cstheme="minorHAnsi"/>
-          <w:lang w:val="es-MX"/>
-        </w:rPr>
-        <w:t xml:space="preserve"> Comparar horario final con HD Y HA con los cambios que haga el usuario (esto hasta que se cumplan con los requerimientos)</w:t>
-      </w:r>
-      <w:r>
-        <w:rPr>
-          <w:rFonts w:cstheme="minorHAnsi"/>
-          <w:lang w:val="es-MX"/>
-        </w:rPr>
-        <w:t>.</w:t>
-      </w:r>
-      <w:r>
-        <w:rPr>
-          <w:rFonts w:cstheme="minorHAnsi"/>
-          <w:lang w:val="es-MX"/>
-        </w:rPr>
-        <w:t xml:space="preserve"> </w:t>
-      </w:r>
-    </w:p>
-    <w:p>
-      <w:pPr>
-        <w:tabs>
-          <w:tab w:val="left" w:pos="895"/>
-        </w:tabs>
-        <w:jc w:val="both"/>
-        <w:rPr>
-          <w:rFonts w:cstheme="minorHAnsi"/>
-          <w:lang w:val="es-MX"/>
-        </w:rPr>
-      </w:pPr>
-      <w:r>
-        <w:rPr>
-          <w:rFonts w:cstheme="minorHAnsi"/>
-          <w:b/>
-          <w:bCs/>
-          <w:lang w:val="es-MX"/>
-        </w:rPr>
-        <w:t>19.</w:t>
       </w:r>
       <w:r>
         <w:rPr>
@@ -940,6 +959,7 @@
           <w:szCs w:val="28"/>
           <w:lang w:val="es-MX"/>
         </w:rPr>
+        <w:lastRenderedPageBreak/>
         <w:t>Funcionamiento de las funciones:</w:t>
       </w:r>
     </w:p>
@@ -1022,28 +1042,7 @@
           <w:rFonts w:cstheme="minorHAnsi"/>
           <w:lang w:val="es-MX"/>
         </w:rPr>
-        <w:t xml:space="preserve">donde se resta la hora de </w:t>
-      </w:r>
-      <w:r>
-        <w:rPr>
-          <w:rFonts w:cstheme="minorHAnsi"/>
-          <w:lang w:val="es-MX"/>
-        </w:rPr>
-        <w:t>finalización</w:t>
-      </w:r>
-      <w:r>
-        <w:rPr>
-          <w:rFonts w:cstheme="minorHAnsi"/>
-          <w:lang w:val="es-MX"/>
-        </w:rPr>
-        <w:t xml:space="preserve"> de la jornada con la hora de inicio de la jornada </w:t>
-      </w:r>
-      <w:r>
-        <w:rPr>
-          <w:rFonts w:cstheme="minorHAnsi"/>
-          <w:lang w:val="es-MX"/>
-        </w:rPr>
-        <w:t xml:space="preserve">lo </w:t>
+        <w:t xml:space="preserve">donde se resta la hora de finalización de la jornada con la hora de inicio de la jornada lo </w:t>
       </w:r>
       <w:r>
         <w:rPr>
@@ -1606,6 +1605,8 @@
         <w:jc w:val="both"/>
         <w:rPr>
           <w:rFonts w:cstheme="minorHAnsi"/>
+          <w:b/>
+          <w:bCs/>
           <w:lang w:val="es-MX"/>
         </w:rPr>
       </w:pPr>
@@ -1672,6 +1673,255 @@
           <w:lang w:val="es-MX"/>
         </w:rPr>
         <w:t xml:space="preserve"> y lo ofrecerá como posible horario de estudio.</w:t>
+      </w:r>
+    </w:p>
+    <w:p>
+      <w:pPr>
+        <w:jc w:val="both"/>
+        <w:rPr>
+          <w:rFonts w:cstheme="minorHAnsi"/>
+          <w:lang w:val="es-MX"/>
+        </w:rPr>
+      </w:pPr>
+      <w:r>
+        <w:rPr>
+          <w:rFonts w:cstheme="minorHAnsi"/>
+          <w:b/>
+          <w:bCs/>
+          <w:lang w:val="es-MX"/>
+        </w:rPr>
+        <w:t>Función 14:</w:t>
+      </w:r>
+      <w:r>
+        <w:rPr>
+          <w:rFonts w:cstheme="minorHAnsi"/>
+          <w:b/>
+          <w:bCs/>
+          <w:lang w:val="es-MX"/>
+        </w:rPr>
+        <w:t xml:space="preserve"> </w:t>
+      </w:r>
+      <w:r>
+        <w:rPr>
+          <w:rFonts w:cstheme="minorHAnsi"/>
+          <w:lang w:val="es-MX"/>
+        </w:rPr>
+        <w:t xml:space="preserve">función que </w:t>
+      </w:r>
+      <w:r>
+        <w:rPr>
+          <w:rFonts w:cstheme="minorHAnsi"/>
+          <w:lang w:val="es-MX"/>
+        </w:rPr>
+        <w:t xml:space="preserve">recibe como parámetro entrada la </w:t>
+      </w:r>
+      <w:proofErr w:type="gramStart"/>
+      <w:r>
+        <w:rPr>
+          <w:rFonts w:cstheme="minorHAnsi"/>
+          <w:lang w:val="es-MX"/>
+        </w:rPr>
+        <w:t>matriz horario</w:t>
+      </w:r>
+      <w:proofErr w:type="gramEnd"/>
+      <w:r>
+        <w:rPr>
+          <w:rFonts w:cstheme="minorHAnsi"/>
+          <w:lang w:val="es-MX"/>
+        </w:rPr>
+        <w:t xml:space="preserve"> la cual se modifica según los cambios que desee efectuar el usuario y entrega la matriz horario con esos cambios </w:t>
+      </w:r>
+    </w:p>
+    <w:p>
+      <w:pPr>
+        <w:jc w:val="both"/>
+        <w:rPr>
+          <w:rFonts w:cstheme="minorHAnsi"/>
+          <w:lang w:val="es-MX"/>
+        </w:rPr>
+      </w:pPr>
+      <w:r>
+        <w:rPr>
+          <w:rFonts w:cstheme="minorHAnsi"/>
+          <w:b/>
+          <w:bCs/>
+          <w:lang w:val="es-MX"/>
+        </w:rPr>
+        <w:t>Función 15:</w:t>
+      </w:r>
+      <w:r>
+        <w:rPr>
+          <w:rFonts w:cstheme="minorHAnsi"/>
+          <w:b/>
+          <w:bCs/>
+          <w:lang w:val="es-MX"/>
+        </w:rPr>
+        <w:t xml:space="preserve"> </w:t>
+      </w:r>
+      <w:r>
+        <w:rPr>
+          <w:rFonts w:cstheme="minorHAnsi"/>
+          <w:lang w:val="es-MX"/>
+        </w:rPr>
+        <w:t xml:space="preserve">función que compara las horas autónomas que ingreso el usuario con las registradas por materia </w:t>
+      </w:r>
+      <w:r>
+        <w:rPr>
+          <w:rFonts w:cstheme="minorHAnsi"/>
+          <w:lang w:val="es-MX"/>
+        </w:rPr>
+        <w:t xml:space="preserve">que devuelve un booleano true o false, si el HA se cumple o no respectivamente </w:t>
+      </w:r>
+    </w:p>
+    <w:p>
+      <w:pPr>
+        <w:jc w:val="both"/>
+        <w:rPr>
+          <w:rFonts w:cstheme="minorHAnsi"/>
+          <w:lang w:val="es-MX"/>
+        </w:rPr>
+      </w:pPr>
+      <w:r>
+        <w:rPr>
+          <w:rFonts w:cstheme="minorHAnsi"/>
+          <w:b/>
+          <w:bCs/>
+          <w:lang w:val="es-MX"/>
+        </w:rPr>
+        <w:lastRenderedPageBreak/>
+        <w:t>Función 16:</w:t>
+      </w:r>
+      <w:r>
+        <w:rPr>
+          <w:rFonts w:cstheme="minorHAnsi"/>
+          <w:b/>
+          <w:bCs/>
+          <w:lang w:val="es-MX"/>
+        </w:rPr>
+        <w:t xml:space="preserve"> </w:t>
+      </w:r>
+      <w:r>
+        <w:rPr>
+          <w:rFonts w:cstheme="minorHAnsi"/>
+          <w:lang w:val="es-MX"/>
+        </w:rPr>
+        <w:t xml:space="preserve">función que recibe el booleano e imprime cuantas HA sobraron o faltaron </w:t>
+      </w:r>
+      <w:r>
+        <w:rPr>
+          <w:rFonts w:cstheme="minorHAnsi"/>
+          <w:b/>
+          <w:bCs/>
+          <w:lang w:val="es-MX"/>
+        </w:rPr>
+        <w:t xml:space="preserve"> </w:t>
+      </w:r>
+    </w:p>
+    <w:p>
+      <w:pPr>
+        <w:jc w:val="both"/>
+        <w:rPr>
+          <w:rFonts w:cstheme="minorHAnsi"/>
+          <w:b/>
+          <w:bCs/>
+          <w:lang w:val="es-MX"/>
+        </w:rPr>
+      </w:pPr>
+      <w:r>
+        <w:rPr>
+          <w:rFonts w:cstheme="minorHAnsi"/>
+          <w:b/>
+          <w:bCs/>
+          <w:lang w:val="es-MX"/>
+        </w:rPr>
+        <w:t xml:space="preserve">Función 17: </w:t>
+      </w:r>
+      <w:r>
+        <w:rPr>
+          <w:rFonts w:cstheme="minorHAnsi"/>
+          <w:lang w:val="es-MX"/>
+        </w:rPr>
+        <w:t xml:space="preserve">función </w:t>
+      </w:r>
+      <w:proofErr w:type="spellStart"/>
+      <w:r>
+        <w:rPr>
+          <w:rFonts w:cstheme="minorHAnsi"/>
+          <w:lang w:val="es-MX"/>
+        </w:rPr>
+        <w:t>void</w:t>
+      </w:r>
+      <w:proofErr w:type="spellEnd"/>
+      <w:r>
+        <w:rPr>
+          <w:rFonts w:cstheme="minorHAnsi"/>
+          <w:lang w:val="es-MX"/>
+        </w:rPr>
+        <w:t xml:space="preserve"> que recibe como parámetro de entrar el booleano de la función que dice si se crea o no el </w:t>
+      </w:r>
+      <w:proofErr w:type="spellStart"/>
+      <w:r>
+        <w:rPr>
+          <w:rFonts w:cstheme="minorHAnsi"/>
+          <w:lang w:val="es-MX"/>
+        </w:rPr>
+        <w:t>txt</w:t>
+      </w:r>
+      <w:proofErr w:type="spellEnd"/>
+      <w:r>
+        <w:rPr>
+          <w:rFonts w:cstheme="minorHAnsi"/>
+          <w:lang w:val="es-MX"/>
+        </w:rPr>
+        <w:t xml:space="preserve"> y un arreglo de </w:t>
+      </w:r>
+      <w:proofErr w:type="spellStart"/>
+      <w:r>
+        <w:rPr>
+          <w:rFonts w:cstheme="minorHAnsi"/>
+          <w:lang w:val="es-MX"/>
+        </w:rPr>
+        <w:t>chars</w:t>
+      </w:r>
+      <w:proofErr w:type="spellEnd"/>
+      <w:r>
+        <w:rPr>
+          <w:rFonts w:cstheme="minorHAnsi"/>
+          <w:lang w:val="es-MX"/>
+        </w:rPr>
+        <w:t xml:space="preserve"> el cual tiene el nombre del </w:t>
+      </w:r>
+      <w:proofErr w:type="spellStart"/>
+      <w:r>
+        <w:rPr>
+          <w:rFonts w:cstheme="minorHAnsi"/>
+          <w:lang w:val="es-MX"/>
+        </w:rPr>
+        <w:t>txt</w:t>
+      </w:r>
+      <w:proofErr w:type="spellEnd"/>
+      <w:r>
+        <w:rPr>
+          <w:rFonts w:cstheme="minorHAnsi"/>
+          <w:lang w:val="es-MX"/>
+        </w:rPr>
+        <w:t xml:space="preserve">, y eso se guarda en el </w:t>
+      </w:r>
+      <w:proofErr w:type="spellStart"/>
+      <w:r>
+        <w:rPr>
+          <w:rFonts w:cstheme="minorHAnsi"/>
+          <w:lang w:val="es-MX"/>
+        </w:rPr>
+        <w:t>txt</w:t>
+      </w:r>
+      <w:proofErr w:type="spellEnd"/>
+      <w:r>
+        <w:rPr>
+          <w:rFonts w:cstheme="minorHAnsi"/>
+          <w:lang w:val="es-MX"/>
+        </w:rPr>
+        <w:t xml:space="preserve"> según los parámetros de entrada. </w:t>
       </w:r>
     </w:p>
     <w:p>

</xml_diff>